<commit_message>
SW modified handicap 2020 changes
</commit_message>
<xml_diff>
--- a/docs/handicap/2020-handicap-changes.docx
+++ b/docs/handicap/2020-handicap-changes.docx
@@ -3,6 +3,8 @@
 <w:document xmlns:wpc="http://schemas.microsoft.com/office/word/2010/wordprocessingCanvas" xmlns:cx="http://schemas.microsoft.com/office/drawing/2014/chartex" xmlns:cx1="http://schemas.microsoft.com/office/drawing/2015/9/8/chartex" xmlns:cx2="http://schemas.microsoft.com/office/drawing/2015/10/21/chartex" xmlns:cx3="http://schemas.microsoft.com/office/drawing/2016/5/9/chartex" xmlns:cx4="http://schemas.microsoft.com/office/drawing/2016/5/10/chartex" xmlns:cx5="http://schemas.microsoft.com/office/drawing/2016/5/11/chartex" xmlns:cx6="http://schemas.microsoft.com/office/drawing/2016/5/12/chartex" xmlns:cx7="http://schemas.microsoft.com/office/drawing/2016/5/13/chartex" xmlns:cx8="http://schemas.microsoft.com/office/drawing/2016/5/14/chartex" xmlns:mc="http://schemas.openxmlformats.org/markup-compatibility/2006" xmlns:aink="http://schemas.microsoft.com/office/drawing/2016/ink" xmlns:am3d="http://schemas.microsoft.com/office/drawing/2017/model3d" xmlns:o="urn:schemas-microsoft-com:office:office" xmlns:r="http://schemas.openxmlformats.org/officeDocument/2006/relationships" xmlns:m="http://schemas.openxmlformats.org/officeDocument/2006/math" xmlns:v="urn:schemas-microsoft-com:vml" xmlns:wp14="http://schemas.microsoft.com/office/word/2010/wordprocessingDrawing" xmlns:wp="http://schemas.openxmlformats.org/drawingml/2006/wordprocessingDrawing" xmlns:w10="urn:schemas-microsoft-com:office:word" xmlns:w="http://schemas.openxmlformats.org/wordprocessingml/2006/main" xmlns:w14="http://schemas.microsoft.com/office/word/2010/wordml" xmlns:w15="http://schemas.microsoft.com/office/word/2012/wordml" xmlns:w16cid="http://schemas.microsoft.com/office/word/2016/wordml/cid" xmlns:w16se="http://schemas.microsoft.com/office/word/2015/wordml/symex" xmlns:wpg="http://schemas.microsoft.com/office/word/2010/wordprocessingGroup" xmlns:wpi="http://schemas.microsoft.com/office/word/2010/wordprocessingInk" xmlns:wne="http://schemas.microsoft.com/office/word/2006/wordml" xmlns:wps="http://schemas.microsoft.com/office/word/2010/wordprocessingShape" mc:Ignorable="w14 w15 w16se w16cid wp14">
   <w:body>
     <w:p>
+      <w:bookmarkStart w:id="0" w:name="_GoBack"/>
+      <w:bookmarkEnd w:id="0"/>
       <w:r>
         <w:rPr>
           <w:b/>
@@ -989,104 +991,7 @@
         <w:t>Note</w:t>
       </w:r>
       <w:r>
-        <w:t>:  The Course Rating system is also changing in 2020 and will be universally used around the world.</w:t>
-      </w:r>
-    </w:p>
-    <w:p>
-      <w:pPr>
-        <w:spacing w:after="0" w:line="240" w:lineRule="auto"/>
-      </w:pPr>
-    </w:p>
-    <w:p>
-      <w:pPr>
-        <w:spacing w:after="0" w:line="240" w:lineRule="auto"/>
-      </w:pPr>
-      <w:r>
-        <w:t xml:space="preserve"> </w:t>
-      </w:r>
-    </w:p>
-    <w:p>
-      <w:pPr>
-        <w:spacing w:after="0" w:line="240" w:lineRule="auto"/>
-      </w:pPr>
-      <w:r>
-        <w:t xml:space="preserve"> </w:t>
-      </w:r>
-    </w:p>
-    <w:p>
-      <w:pPr>
-        <w:spacing w:after="0" w:line="240" w:lineRule="auto"/>
-      </w:pPr>
-      <w:r>
-        <w:rPr>
-          <w:noProof/>
-        </w:rPr>
-        <mc:AlternateContent>
-          <mc:Choice Requires="wps">
-            <w:drawing>
-              <wp:anchor distT="0" distB="0" distL="114300" distR="114300" simplePos="0" relativeHeight="251659264" behindDoc="0" locked="0" layoutInCell="1" allowOverlap="1" wp14:anchorId="11716BD2" wp14:editId="5488D7CC">
-                <wp:simplePos x="0" y="0"/>
-                <wp:positionH relativeFrom="column">
-                  <wp:posOffset>0</wp:posOffset>
-                </wp:positionH>
-                <wp:positionV relativeFrom="paragraph">
-                  <wp:posOffset>29210</wp:posOffset>
-                </wp:positionV>
-                <wp:extent cx="6387465" cy="95250"/>
-                <wp:effectExtent l="0" t="0" r="13335" b="19050"/>
-                <wp:wrapNone/>
-                <wp:docPr id="4" name="Rectangle 4"/>
-                <wp:cNvGraphicFramePr/>
-                <a:graphic xmlns:a="http://schemas.openxmlformats.org/drawingml/2006/main">
-                  <a:graphicData uri="http://schemas.microsoft.com/office/word/2010/wordprocessingShape">
-                    <wps:wsp>
-                      <wps:cNvSpPr/>
-                      <wps:spPr>
-                        <a:xfrm>
-                          <a:off x="0" y="0"/>
-                          <a:ext cx="6387465" cy="95250"/>
-                        </a:xfrm>
-                        <a:prstGeom prst="rect">
-                          <a:avLst/>
-                        </a:prstGeom>
-                      </wps:spPr>
-                      <wps:style>
-                        <a:lnRef idx="2">
-                          <a:schemeClr val="dk1">
-                            <a:shade val="50000"/>
-                          </a:schemeClr>
-                        </a:lnRef>
-                        <a:fillRef idx="1">
-                          <a:schemeClr val="dk1"/>
-                        </a:fillRef>
-                        <a:effectRef idx="0">
-                          <a:schemeClr val="dk1"/>
-                        </a:effectRef>
-                        <a:fontRef idx="minor">
-                          <a:schemeClr val="lt1"/>
-                        </a:fontRef>
-                      </wps:style>
-                      <wps:bodyPr rot="0" spcFirstLastPara="0" vertOverflow="overflow" horzOverflow="overflow" vert="horz" wrap="square" lIns="91440" tIns="45720" rIns="91440" bIns="45720" numCol="1" spcCol="0" rtlCol="0" fromWordArt="0" anchor="ctr" anchorCtr="0" forceAA="0" compatLnSpc="1">
-                        <a:prstTxWarp prst="textNoShape">
-                          <a:avLst/>
-                        </a:prstTxWarp>
-                        <a:noAutofit/>
-                      </wps:bodyPr>
-                    </wps:wsp>
-                  </a:graphicData>
-                </a:graphic>
-                <wp14:sizeRelH relativeFrom="margin">
-                  <wp14:pctWidth>0</wp14:pctWidth>
-                </wp14:sizeRelH>
-              </wp:anchor>
-            </w:drawing>
-          </mc:Choice>
-          <mc:Fallback>
-            <w:pict>
-              <v:rect w14:anchorId="47BF644D" id="Rectangle 4" o:spid="_x0000_s1026" style="position:absolute;margin-left:0;margin-top:2.3pt;width:502.95pt;height:7.5pt;z-index:251659264;visibility:visible;mso-wrap-style:square;mso-width-percent:0;mso-wrap-distance-left:9pt;mso-wrap-distance-top:0;mso-wrap-distance-right:9pt;mso-wrap-distance-bottom:0;mso-position-horizontal:absolute;mso-position-horizontal-relative:text;mso-position-vertical:absolute;mso-position-vertical-relative:text;mso-width-percent:0;mso-width-relative:margin;v-text-anchor:middle" o:gfxdata="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" fillcolor="black [3200]" strokecolor="black [1600]" strokeweight="2pt"/>
-            </w:pict>
-          </mc:Fallback>
-        </mc:AlternateContent>
+        <w:t xml:space="preserve">:  The Course Rating system is also changing in 2020 and will be universally used around the world.  </w:t>
       </w:r>
     </w:p>
     <w:p>
@@ -1180,8 +1085,6 @@
       <w:r>
         <w:t xml:space="preserve"> </w:t>
       </w:r>
-      <w:bookmarkStart w:id="0" w:name="_GoBack"/>
-      <w:bookmarkEnd w:id="0"/>
       <w:r>
         <w:t>Maximum score</w:t>
       </w:r>
@@ -1201,7 +1104,7 @@
           <w:lang w:eastAsia="en-CA"/>
         </w:rPr>
         <w:drawing>
-          <wp:inline distT="0" distB="0" distL="0" distR="0" wp14:anchorId="77D980D7" wp14:editId="6E30C1F9">
+          <wp:inline distT="0" distB="0" distL="0" distR="0" wp14:anchorId="5206A3A9" wp14:editId="63C17A09">
             <wp:extent cx="6388099" cy="5359400"/>
             <wp:effectExtent l="0" t="0" r="0" b="0"/>
             <wp:docPr id="3" name="Picture 3"/>
@@ -1255,7 +1158,7 @@
       <w:headerReference w:type="default" r:id="rId8"/>
       <w:footerReference w:type="default" r:id="rId9"/>
       <w:pgSz w:w="12240" w:h="15840"/>
-      <w:pgMar w:top="1440" w:right="1440" w:bottom="864" w:left="1440" w:header="432" w:footer="706" w:gutter="0"/>
+      <w:pgMar w:top="1440" w:right="1440" w:bottom="1440" w:left="1440" w:header="432" w:footer="708" w:gutter="0"/>
       <w:cols w:space="708"/>
       <w:docGrid w:linePitch="360"/>
     </w:sectPr>
@@ -1439,10 +1342,10 @@
         <w:lang w:eastAsia="en-CA"/>
       </w:rPr>
       <w:drawing>
-        <wp:inline distT="0" distB="0" distL="0" distR="0" wp14:anchorId="74FDAE02" wp14:editId="430977EA">
+        <wp:inline distT="0" distB="0" distL="0" distR="0" wp14:anchorId="761CB653" wp14:editId="468B75C7">
           <wp:extent cx="1356209" cy="819150"/>
           <wp:effectExtent l="0" t="0" r="0" b="0"/>
-          <wp:docPr id="2" name="Picture 2" descr="C:\Users\Audrey Zenbook\Documents\Golf - Zone 4\Logos\SmallLogo.jpg"/>
+          <wp:docPr id="1" name="Picture 1" descr="C:\Users\Audrey Zenbook\Documents\Golf - Zone 4\Logos\SmallLogo.jpg"/>
           <wp:cNvGraphicFramePr>
             <a:graphicFrameLocks xmlns:a="http://schemas.openxmlformats.org/drawingml/2006/main" noChangeAspect="1"/>
           </wp:cNvGraphicFramePr>

</xml_diff>